<commit_message>
aghensi@20160704 bugfix import e processing (excel, tuple e database) - dati in uscita inverosimili!
</commit_message>
<xml_diff>
--- a/resources/Caratterizzazione.docx
+++ b/resources/Caratterizzazione.docx
@@ -8,114 +8,630 @@
           <w:lang w:val="it-IT"/>
         </w:rPr>
       </w:pPr>
+      <w:r>
+        <w:rPr>
+          <w:lang w:val="it-IT"/>
+        </w:rPr>
+        <w:t>La metodologia utilizzata è la stessa d</w:t>
+      </w:r>
       <w:bookmarkStart w:id="0" w:name="_GoBack"/>
       <w:bookmarkEnd w:id="0"/>
       <w:r>
         <w:rPr>
           <w:lang w:val="it-IT"/>
         </w:rPr>
-        <w:t xml:space="preserve">Mi = 8-10 per </w:t>
+        <w:t xml:space="preserve">ella gara BBT, quindi </w:t>
       </w:r>
       <w:proofErr w:type="spellStart"/>
       <w:r>
         <w:rPr>
           <w:lang w:val="it-IT"/>
         </w:rPr>
-        <w:t>limestones</w:t>
+        <w:t>Tamez</w:t>
+      </w:r>
+      <w:proofErr w:type="spellEnd"/>
+      <w:r>
+        <w:rPr>
+          <w:lang w:val="it-IT"/>
+        </w:rPr>
+        <w:t xml:space="preserve"> e </w:t>
+      </w:r>
+      <w:proofErr w:type="spellStart"/>
+      <w:r>
+        <w:rPr>
+          <w:lang w:val="it-IT"/>
+        </w:rPr>
+        <w:t>Hoek-Brown</w:t>
       </w:r>
       <w:proofErr w:type="spellEnd"/>
     </w:p>
     <w:p>
       <w:pPr>
-        <w:rPr>
-          <w:lang w:val="it-IT"/>
-        </w:rPr>
-      </w:pPr>
-      <w:r>
-        <w:rPr>
-          <w:lang w:val="it-IT"/>
-        </w:rPr>
-        <w:t xml:space="preserve">E è stato ricavato con </w:t>
-      </w:r>
-      <w:proofErr w:type="spellStart"/>
-      <w:r>
-        <w:rPr>
-          <w:lang w:val="it-IT"/>
-        </w:rPr>
-        <w:t>Hoek</w:t>
-      </w:r>
-      <w:proofErr w:type="spellEnd"/>
-      <w:r>
-        <w:rPr>
-          <w:lang w:val="it-IT"/>
-        </w:rPr>
-        <w:t xml:space="preserve">, </w:t>
-      </w:r>
-      <w:proofErr w:type="spellStart"/>
-      <w:r>
-        <w:rPr>
-          <w:lang w:val="it-IT"/>
-        </w:rPr>
-        <w:t>Carranza</w:t>
-      </w:r>
-      <w:proofErr w:type="spellEnd"/>
-      <w:r>
-        <w:rPr>
-          <w:lang w:val="it-IT"/>
-        </w:rPr>
-        <w:t xml:space="preserve">-Torres e </w:t>
-      </w:r>
-      <w:proofErr w:type="spellStart"/>
-      <w:r>
-        <w:rPr>
-          <w:lang w:val="it-IT"/>
-        </w:rPr>
-        <w:t>Corkum</w:t>
-      </w:r>
-      <w:proofErr w:type="spellEnd"/>
-      <w:r>
-        <w:rPr>
-          <w:lang w:val="it-IT"/>
-        </w:rPr>
-        <w:t xml:space="preserve"> (2002)</w:t>
-      </w:r>
+        <w:pStyle w:val="Sottotitolo"/>
+        <w:rPr>
+          <w:lang w:val="it-IT"/>
+        </w:rPr>
+      </w:pPr>
     </w:p>
     <w:p>
       <w:pPr>
-        <w:rPr>
-          <w:lang w:val="it-IT"/>
-        </w:rPr>
-      </w:pPr>
-      <w:r>
-        <w:rPr>
-          <w:lang w:val="it-IT"/>
-        </w:rPr>
-        <w:t>D per TBM = 0-0.2</w:t>
+        <w:pStyle w:val="Sottotitolo"/>
+        <w:rPr>
+          <w:lang w:val="it-IT"/>
+        </w:rPr>
+      </w:pPr>
+      <w:r>
+        <w:rPr>
+          <w:lang w:val="it-IT"/>
+        </w:rPr>
+        <w:t>Parametri TBM</w:t>
       </w:r>
     </w:p>
     <w:p>
       <w:pPr>
-        <w:rPr>
-          <w:lang w:val="it-IT"/>
-        </w:rPr>
-      </w:pPr>
-      <w:r>
-        <w:rPr>
-          <w:lang w:val="it-IT"/>
-        </w:rPr>
-        <w:t>K0 = 0.7-1.5 con copertura &gt; 75m</w:t>
+        <w:pStyle w:val="Paragrafoelenco"/>
+        <w:numPr>
+          <w:ilvl w:val="0"/>
+          <w:numId w:val="3"/>
+        </w:numPr>
+        <w:rPr>
+          <w:lang w:val="it-IT"/>
+        </w:rPr>
+      </w:pPr>
+      <w:r>
+        <w:rPr>
+          <w:highlight w:val="yellow"/>
+          <w:lang w:val="it-IT"/>
+        </w:rPr>
+        <w:t>ATTENZIONE: In mancanza di dati sulla geometria della TBM ho messo i diametri degli scudi uguali al diametro di scavo!</w:t>
+      </w:r>
+      <w:r>
+        <w:rPr>
+          <w:lang w:val="it-IT"/>
+        </w:rPr>
+        <w:t xml:space="preserve"> (Cambiare valori in tbmconfig.py)</w:t>
       </w:r>
     </w:p>
     <w:p>
       <w:pPr>
-        <w:rPr>
-          <w:lang w:val="it-IT"/>
-        </w:rPr>
-      </w:pPr>
-      <w:r>
-        <w:rPr>
-          <w:lang w:val="it-IT"/>
-        </w:rPr>
+        <w:pStyle w:val="Paragrafoelenco"/>
+        <w:numPr>
+          <w:ilvl w:val="0"/>
+          <w:numId w:val="3"/>
+        </w:numPr>
+        <w:rPr>
+          <w:lang w:val="it-IT"/>
+        </w:rPr>
+      </w:pPr>
+      <w:proofErr w:type="spellStart"/>
+      <w:proofErr w:type="gramStart"/>
+      <w:r>
+        <w:rPr>
+          <w:lang w:val="it-IT"/>
+        </w:rPr>
+        <w:t>shieldLength</w:t>
+      </w:r>
+      <w:proofErr w:type="spellEnd"/>
+      <w:proofErr w:type="gramEnd"/>
+      <w:r>
+        <w:rPr>
+          <w:lang w:val="it-IT"/>
+        </w:rPr>
+        <w:t>=1.1</w:t>
+      </w:r>
+    </w:p>
+    <w:p>
+      <w:pPr>
+        <w:pStyle w:val="Paragrafoelenco"/>
+        <w:numPr>
+          <w:ilvl w:val="0"/>
+          <w:numId w:val="3"/>
+        </w:numPr>
+        <w:rPr>
+          <w:lang w:val="it-IT"/>
+        </w:rPr>
+      </w:pPr>
+      <w:proofErr w:type="spellStart"/>
+      <w:proofErr w:type="gramStart"/>
+      <w:r>
+        <w:rPr>
+          <w:lang w:val="it-IT"/>
+        </w:rPr>
+        <w:t>cutterSpacing</w:t>
+      </w:r>
+      <w:proofErr w:type="spellEnd"/>
+      <w:proofErr w:type="gramEnd"/>
+      <w:r>
+        <w:rPr>
+          <w:lang w:val="it-IT"/>
+        </w:rPr>
+        <w:t>=0.</w:t>
+      </w:r>
+      <w:r>
+        <w:rPr>
+          <w:lang w:val="it-IT"/>
+        </w:rPr>
+        <w:t>085</w:t>
+      </w:r>
+    </w:p>
+    <w:p>
+      <w:pPr>
+        <w:pStyle w:val="Paragrafoelenco"/>
+        <w:numPr>
+          <w:ilvl w:val="0"/>
+          <w:numId w:val="3"/>
+        </w:numPr>
+        <w:rPr>
+          <w:lang w:val="it-IT"/>
+        </w:rPr>
+      </w:pPr>
+      <w:proofErr w:type="spellStart"/>
+      <w:proofErr w:type="gramStart"/>
+      <w:r>
+        <w:rPr>
+          <w:lang w:val="it-IT"/>
+        </w:rPr>
+        <w:t>cutterThickness</w:t>
+      </w:r>
+      <w:proofErr w:type="spellEnd"/>
+      <w:proofErr w:type="gramEnd"/>
+      <w:r>
+        <w:rPr>
+          <w:lang w:val="it-IT"/>
+        </w:rPr>
+        <w:t>=0.02</w:t>
+      </w:r>
+    </w:p>
+    <w:p>
+      <w:pPr>
+        <w:pStyle w:val="Paragrafoelenco"/>
+        <w:numPr>
+          <w:ilvl w:val="0"/>
+          <w:numId w:val="3"/>
+        </w:numPr>
+        <w:rPr>
+          <w:lang w:val="it-IT"/>
+        </w:rPr>
+      </w:pPr>
+      <w:proofErr w:type="spellStart"/>
+      <w:proofErr w:type="gramStart"/>
+      <w:r>
+        <w:rPr>
+          <w:lang w:val="it-IT"/>
+        </w:rPr>
+        <w:t>openingRatio</w:t>
+      </w:r>
+      <w:proofErr w:type="spellEnd"/>
+      <w:proofErr w:type="gramEnd"/>
+      <w:r>
+        <w:rPr>
+          <w:lang w:val="it-IT"/>
+        </w:rPr>
+        <w:t>=0.075</w:t>
+      </w:r>
+    </w:p>
+    <w:p>
+      <w:pPr>
+        <w:pStyle w:val="Paragrafoelenco"/>
+        <w:numPr>
+          <w:ilvl w:val="0"/>
+          <w:numId w:val="3"/>
+        </w:numPr>
+        <w:rPr>
+          <w:lang w:val="it-IT"/>
+        </w:rPr>
+      </w:pPr>
+      <w:proofErr w:type="spellStart"/>
+      <w:proofErr w:type="gramStart"/>
+      <w:r>
+        <w:rPr>
+          <w:lang w:val="it-IT"/>
+        </w:rPr>
+        <w:t>cutterheadThickness</w:t>
+      </w:r>
+      <w:proofErr w:type="spellEnd"/>
+      <w:proofErr w:type="gramEnd"/>
+      <w:r>
+        <w:rPr>
+          <w:lang w:val="it-IT"/>
+        </w:rPr>
+        <w:t>=1</w:t>
+      </w:r>
+    </w:p>
+    <w:p>
+      <w:pPr>
+        <w:pStyle w:val="Sottotitolo"/>
+        <w:rPr>
+          <w:lang w:val="it-IT"/>
+        </w:rPr>
+      </w:pPr>
+      <w:r>
+        <w:rPr>
+          <w:lang w:val="it-IT"/>
+        </w:rPr>
+        <w:t>Caratterizzazione rocce</w:t>
+      </w:r>
+    </w:p>
+    <w:p>
+      <w:pPr>
+        <w:pStyle w:val="Paragrafoelenco"/>
+        <w:numPr>
+          <w:ilvl w:val="0"/>
+          <w:numId w:val="4"/>
+        </w:numPr>
+        <w:rPr>
+          <w:lang w:val="it-IT"/>
+        </w:rPr>
+      </w:pPr>
+      <w:r>
+        <w:rPr>
+          <w:lang w:val="it-IT"/>
+        </w:rPr>
+        <w:t xml:space="preserve">Mi = 8-10 per </w:t>
+      </w:r>
+      <w:proofErr w:type="spellStart"/>
+      <w:r>
+        <w:rPr>
+          <w:lang w:val="it-IT"/>
+        </w:rPr>
+        <w:t>limestones</w:t>
+      </w:r>
+      <w:proofErr w:type="spellEnd"/>
+    </w:p>
+    <w:p>
+      <w:pPr>
+        <w:pStyle w:val="Paragrafoelenco"/>
+        <w:numPr>
+          <w:ilvl w:val="0"/>
+          <w:numId w:val="4"/>
+        </w:numPr>
+        <w:rPr>
+          <w:lang w:val="it-IT"/>
+        </w:rPr>
+      </w:pPr>
+      <w:r>
+        <w:rPr>
+          <w:lang w:val="it-IT"/>
+        </w:rPr>
+        <w:t xml:space="preserve">E è stato ricavato con </w:t>
+      </w:r>
+      <w:proofErr w:type="spellStart"/>
+      <w:r>
+        <w:rPr>
+          <w:lang w:val="it-IT"/>
+        </w:rPr>
+        <w:t>Hoek</w:t>
+      </w:r>
+      <w:proofErr w:type="spellEnd"/>
+      <w:r>
+        <w:rPr>
+          <w:lang w:val="it-IT"/>
+        </w:rPr>
+        <w:t xml:space="preserve">, </w:t>
+      </w:r>
+      <w:proofErr w:type="spellStart"/>
+      <w:r>
+        <w:rPr>
+          <w:lang w:val="it-IT"/>
+        </w:rPr>
+        <w:t>Carranza</w:t>
+      </w:r>
+      <w:proofErr w:type="spellEnd"/>
+      <w:r>
+        <w:rPr>
+          <w:lang w:val="it-IT"/>
+        </w:rPr>
+        <w:t xml:space="preserve">-Torres e </w:t>
+      </w:r>
+      <w:proofErr w:type="spellStart"/>
+      <w:r>
+        <w:rPr>
+          <w:lang w:val="it-IT"/>
+        </w:rPr>
+        <w:t>Corkum</w:t>
+      </w:r>
+      <w:proofErr w:type="spellEnd"/>
+      <w:r>
+        <w:rPr>
+          <w:lang w:val="it-IT"/>
+        </w:rPr>
+        <w:t xml:space="preserve"> (2002)</w:t>
+      </w:r>
+    </w:p>
+    <w:p>
+      <w:pPr>
+        <w:pStyle w:val="Paragrafoelenco"/>
+        <w:numPr>
+          <w:ilvl w:val="0"/>
+          <w:numId w:val="4"/>
+        </w:numPr>
+        <w:rPr>
+          <w:lang w:val="it-IT"/>
+        </w:rPr>
+      </w:pPr>
+      <w:r>
+        <w:rPr>
+          <w:lang w:val="it-IT"/>
+        </w:rPr>
+        <w:t>D per TBM = 0-0.2</w:t>
+      </w:r>
+    </w:p>
+    <w:p>
+      <w:pPr>
+        <w:pStyle w:val="Paragrafoelenco"/>
+        <w:numPr>
+          <w:ilvl w:val="0"/>
+          <w:numId w:val="4"/>
+        </w:numPr>
+        <w:rPr>
+          <w:lang w:val="it-IT"/>
+        </w:rPr>
+      </w:pPr>
+      <w:r>
+        <w:rPr>
+          <w:lang w:val="it-IT"/>
+        </w:rPr>
+        <w:t>K0</w:t>
+      </w:r>
+      <w:r>
+        <w:rPr>
+          <w:lang w:val="it-IT"/>
+        </w:rPr>
+        <w:t>min</w:t>
+      </w:r>
+      <w:r>
+        <w:rPr>
+          <w:lang w:val="it-IT"/>
+        </w:rPr>
+        <w:t xml:space="preserve"> = 0.7</w:t>
+      </w:r>
+      <w:r>
+        <w:rPr>
+          <w:lang w:val="it-IT"/>
+        </w:rPr>
+        <w:t>, k0max=</w:t>
+      </w:r>
+      <w:r>
+        <w:rPr>
+          <w:lang w:val="it-IT"/>
+        </w:rPr>
+        <w:t>1.5</w:t>
+      </w:r>
+    </w:p>
+    <w:p>
+      <w:pPr>
+        <w:pStyle w:val="Paragrafoelenco"/>
+        <w:numPr>
+          <w:ilvl w:val="0"/>
+          <w:numId w:val="4"/>
+        </w:numPr>
+        <w:rPr>
+          <w:lang w:val="it-IT"/>
+        </w:rPr>
+      </w:pPr>
+      <w:r>
+        <w:rPr>
+          <w:lang w:val="it-IT"/>
+        </w:rPr>
+        <w:t>Per quanto riguarda la Faglia è stato utilizzato come limite superiore il valore minimo delle altre configurazioni</w:t>
+      </w:r>
+    </w:p>
+    <w:p>
+      <w:pPr>
+        <w:pStyle w:val="Sottotitolo"/>
+        <w:rPr>
+          <w:lang w:val="it-IT"/>
+        </w:rPr>
+      </w:pPr>
+      <w:r>
+        <w:rPr>
+          <w:lang w:val="it-IT"/>
+        </w:rPr>
+        <w:t xml:space="preserve">Fattore di utilizzazione e </w:t>
+      </w:r>
+      <w:proofErr w:type="spellStart"/>
+      <w:r>
+        <w:rPr>
+          <w:lang w:val="it-IT"/>
+        </w:rPr>
+        <w:t>Penetration</w:t>
+      </w:r>
+      <w:proofErr w:type="spellEnd"/>
+      <w:r>
+        <w:rPr>
+          <w:lang w:val="it-IT"/>
+        </w:rPr>
+        <w:t xml:space="preserve"> ratio</w:t>
+      </w:r>
+    </w:p>
+    <w:p>
+      <w:pPr>
+        <w:pStyle w:val="Paragrafoelenco"/>
+        <w:numPr>
+          <w:ilvl w:val="0"/>
+          <w:numId w:val="5"/>
+        </w:numPr>
+        <w:rPr>
+          <w:lang w:val="it-IT"/>
+        </w:rPr>
+      </w:pPr>
+      <w:r>
+        <w:rPr>
+          <w:lang w:val="it-IT"/>
+        </w:rPr>
+        <w:t>Sono stati utilizzati gli stessi valori utilizzati nel progetto BBT, variabili in funzione di RMR</w:t>
+      </w:r>
+      <w:r>
+        <w:rPr>
+          <w:lang w:val="it-IT"/>
+        </w:rPr>
+        <w:t xml:space="preserve">, da modelli sviluppati da Tunnel </w:t>
+      </w:r>
+      <w:proofErr w:type="spellStart"/>
+      <w:r>
+        <w:rPr>
+          <w:lang w:val="it-IT"/>
+        </w:rPr>
+        <w:t>Consult</w:t>
+      </w:r>
+      <w:proofErr w:type="spellEnd"/>
+      <w:r>
+        <w:rPr>
+          <w:lang w:val="it-IT"/>
+        </w:rPr>
+        <w:t xml:space="preserve"> (vedi immagine)</w:t>
+      </w:r>
+    </w:p>
+    <w:p>
+      <w:pPr>
+        <w:pStyle w:val="Paragrafoelenco"/>
+        <w:numPr>
+          <w:ilvl w:val="0"/>
+          <w:numId w:val="5"/>
+        </w:numPr>
+        <w:rPr>
+          <w:lang w:val="it-IT"/>
+        </w:rPr>
+      </w:pPr>
+      <w:r>
+        <w:rPr>
+          <w:lang w:val="it-IT"/>
+        </w:rPr>
+        <w:t xml:space="preserve">ROP è il valore medio tra </w:t>
+      </w:r>
+      <w:proofErr w:type="spellStart"/>
+      <w:r>
+        <w:rPr>
+          <w:lang w:val="it-IT"/>
+        </w:rPr>
+        <w:t>Cassinelli</w:t>
+      </w:r>
+      <w:proofErr w:type="spellEnd"/>
+      <w:r>
+        <w:rPr>
+          <w:lang w:val="it-IT"/>
+        </w:rPr>
+        <w:t xml:space="preserve"> et al. (1982), </w:t>
+      </w:r>
+      <w:proofErr w:type="spellStart"/>
+      <w:r>
+        <w:rPr>
+          <w:lang w:val="it-IT"/>
+        </w:rPr>
+        <w:t>Sapigni</w:t>
+      </w:r>
+      <w:proofErr w:type="spellEnd"/>
+      <w:r>
+        <w:rPr>
+          <w:lang w:val="it-IT"/>
+        </w:rPr>
+        <w:t xml:space="preserve"> et </w:t>
+      </w:r>
+      <w:proofErr w:type="gramStart"/>
+      <w:r>
+        <w:rPr>
+          <w:lang w:val="it-IT"/>
+        </w:rPr>
+        <w:t>al.</w:t>
+      </w:r>
+      <w:r>
+        <w:rPr>
+          <w:lang w:val="it-IT"/>
+        </w:rPr>
+        <w:t>(</w:t>
+      </w:r>
+      <w:proofErr w:type="gramEnd"/>
+      <w:r>
+        <w:rPr>
+          <w:lang w:val="it-IT"/>
+        </w:rPr>
+        <w:t xml:space="preserve">2002), </w:t>
+      </w:r>
+      <w:proofErr w:type="spellStart"/>
+      <w:r>
+        <w:rPr>
+          <w:lang w:val="it-IT"/>
+        </w:rPr>
+        <w:t>Grandori</w:t>
+      </w:r>
+      <w:proofErr w:type="spellEnd"/>
+      <w:r>
+        <w:rPr>
+          <w:lang w:val="it-IT"/>
+        </w:rPr>
+        <w:t xml:space="preserve"> et al. (2011)</w:t>
+      </w:r>
+    </w:p>
+    <w:p>
+      <w:pPr>
+        <w:ind w:left="360"/>
+        <w:rPr>
+          <w:lang w:val="it-IT"/>
+        </w:rPr>
+      </w:pPr>
+      <w:r>
+        <w:lastRenderedPageBreak/>
+        <w:drawing>
+          <wp:inline distT="0" distB="0" distL="0" distR="0">
+            <wp:extent cx="5705475" cy="8324850"/>
+            <wp:effectExtent l="0" t="0" r="9525" b="0"/>
+            <wp:docPr id="1" name="Immagine 1"/>
+            <wp:cNvGraphicFramePr>
+              <a:graphicFrameLocks xmlns:a="http://schemas.openxmlformats.org/drawingml/2006/main" noChangeAspect="1"/>
+            </wp:cNvGraphicFramePr>
+            <a:graphic xmlns:a="http://schemas.openxmlformats.org/drawingml/2006/main">
+              <a:graphicData uri="http://schemas.openxmlformats.org/drawingml/2006/picture">
+                <pic:pic xmlns:pic="http://schemas.openxmlformats.org/drawingml/2006/picture">
+                  <pic:nvPicPr>
+                    <pic:cNvPr id="0" name="Picture 1"/>
+                    <pic:cNvPicPr>
+                      <a:picLocks noChangeAspect="1" noChangeArrowheads="1"/>
+                    </pic:cNvPicPr>
+                  </pic:nvPicPr>
+                  <pic:blipFill>
+                    <a:blip r:embed="rId5">
+                      <a:extLst>
+                        <a:ext uri="{28A0092B-C50C-407E-A947-70E740481C1C}">
+                          <a14:useLocalDpi xmlns:a14="http://schemas.microsoft.com/office/drawing/2010/main" val="0"/>
+                        </a:ext>
+                      </a:extLst>
+                    </a:blip>
+                    <a:srcRect/>
+                    <a:stretch>
+                      <a:fillRect/>
+                    </a:stretch>
+                  </pic:blipFill>
+                  <pic:spPr bwMode="auto">
+                    <a:xfrm>
+                      <a:off x="0" y="0"/>
+                      <a:ext cx="5705475" cy="8324850"/>
+                    </a:xfrm>
+                    <a:prstGeom prst="rect">
+                      <a:avLst/>
+                    </a:prstGeom>
+                    <a:noFill/>
+                    <a:ln>
+                      <a:noFill/>
+                    </a:ln>
+                  </pic:spPr>
+                </pic:pic>
+              </a:graphicData>
+            </a:graphic>
+          </wp:inline>
+        </w:drawing>
+      </w:r>
+    </w:p>
+    <w:p>
+      <w:pPr>
+        <w:rPr>
+          <w:lang w:val="it-IT"/>
+        </w:rPr>
+      </w:pPr>
+      <w:r>
+        <w:rPr>
+          <w:lang w:val="it-IT"/>
+        </w:rPr>
+        <w:lastRenderedPageBreak/>
         <w:t>LIMESTONE MAX</w:t>
       </w:r>
       <w:r>
@@ -141,7 +657,7 @@
                     </pic:cNvPicPr>
                   </pic:nvPicPr>
                   <pic:blipFill>
-                    <a:blip r:embed="rId4">
+                    <a:blip r:embed="rId6">
                       <a:extLst>
                         <a:ext uri="{28A0092B-C50C-407E-A947-70E740481C1C}">
                           <a14:useLocalDpi xmlns:a14="http://schemas.microsoft.com/office/drawing/2010/main" val="0"/>
@@ -205,155 +721,6 @@
                 <pic:pic xmlns:pic="http://schemas.openxmlformats.org/drawingml/2006/picture">
                   <pic:nvPicPr>
                     <pic:cNvPr id="0" name="Picture 5"/>
-                    <pic:cNvPicPr>
-                      <a:picLocks noChangeAspect="1" noChangeArrowheads="1"/>
-                    </pic:cNvPicPr>
-                  </pic:nvPicPr>
-                  <pic:blipFill>
-                    <a:blip r:embed="rId5">
-                      <a:extLst>
-                        <a:ext uri="{28A0092B-C50C-407E-A947-70E740481C1C}">
-                          <a14:useLocalDpi xmlns:a14="http://schemas.microsoft.com/office/drawing/2010/main" val="0"/>
-                        </a:ext>
-                      </a:extLst>
-                    </a:blip>
-                    <a:srcRect/>
-                    <a:stretch>
-                      <a:fillRect/>
-                    </a:stretch>
-                  </pic:blipFill>
-                  <pic:spPr bwMode="auto">
-                    <a:xfrm>
-                      <a:off x="0" y="0"/>
-                      <a:ext cx="6120130" cy="6070411"/>
-                    </a:xfrm>
-                    <a:prstGeom prst="rect">
-                      <a:avLst/>
-                    </a:prstGeom>
-                    <a:noFill/>
-                    <a:ln>
-                      <a:noFill/>
-                    </a:ln>
-                  </pic:spPr>
-                </pic:pic>
-              </a:graphicData>
-            </a:graphic>
-          </wp:inline>
-        </w:drawing>
-      </w:r>
-    </w:p>
-    <w:p>
-      <w:pPr>
-        <w:rPr>
-          <w:lang w:val="it-IT"/>
-        </w:rPr>
-      </w:pPr>
-      <w:proofErr w:type="spellStart"/>
-      <w:r>
-        <w:rPr>
-          <w:lang w:val="it-IT"/>
-        </w:rPr>
-        <w:lastRenderedPageBreak/>
-        <w:t>Chert</w:t>
-      </w:r>
-      <w:proofErr w:type="spellEnd"/>
-      <w:r>
-        <w:rPr>
-          <w:lang w:val="it-IT"/>
-        </w:rPr>
-        <w:t xml:space="preserve"> </w:t>
-      </w:r>
-      <w:proofErr w:type="spellStart"/>
-      <w:r>
-        <w:rPr>
-          <w:lang w:val="it-IT"/>
-        </w:rPr>
-        <w:t>Min</w:t>
-      </w:r>
-      <w:proofErr w:type="spellEnd"/>
-      <w:r>
-        <w:rPr>
-          <w:noProof/>
-          <w:lang w:eastAsia="en-GB"/>
-        </w:rPr>
-        <w:drawing>
-          <wp:inline distT="0" distB="0" distL="0" distR="0">
-            <wp:extent cx="6120130" cy="6070411"/>
-            <wp:effectExtent l="0" t="0" r="0" b="6985"/>
-            <wp:docPr id="23" name="Immagine 23"/>
-            <wp:cNvGraphicFramePr>
-              <a:graphicFrameLocks xmlns:a="http://schemas.openxmlformats.org/drawingml/2006/main" noChangeAspect="1"/>
-            </wp:cNvGraphicFramePr>
-            <a:graphic xmlns:a="http://schemas.openxmlformats.org/drawingml/2006/main">
-              <a:graphicData uri="http://schemas.openxmlformats.org/drawingml/2006/picture">
-                <pic:pic xmlns:pic="http://schemas.openxmlformats.org/drawingml/2006/picture">
-                  <pic:nvPicPr>
-                    <pic:cNvPr id="0" name="Picture 3"/>
-                    <pic:cNvPicPr>
-                      <a:picLocks noChangeAspect="1" noChangeArrowheads="1"/>
-                    </pic:cNvPicPr>
-                  </pic:nvPicPr>
-                  <pic:blipFill>
-                    <a:blip r:embed="rId6">
-                      <a:extLst>
-                        <a:ext uri="{28A0092B-C50C-407E-A947-70E740481C1C}">
-                          <a14:useLocalDpi xmlns:a14="http://schemas.microsoft.com/office/drawing/2010/main" val="0"/>
-                        </a:ext>
-                      </a:extLst>
-                    </a:blip>
-                    <a:srcRect/>
-                    <a:stretch>
-                      <a:fillRect/>
-                    </a:stretch>
-                  </pic:blipFill>
-                  <pic:spPr bwMode="auto">
-                    <a:xfrm>
-                      <a:off x="0" y="0"/>
-                      <a:ext cx="6120130" cy="6070411"/>
-                    </a:xfrm>
-                    <a:prstGeom prst="rect">
-                      <a:avLst/>
-                    </a:prstGeom>
-                    <a:noFill/>
-                    <a:ln>
-                      <a:noFill/>
-                    </a:ln>
-                  </pic:spPr>
-                </pic:pic>
-              </a:graphicData>
-            </a:graphic>
-          </wp:inline>
-        </w:drawing>
-      </w:r>
-    </w:p>
-    <w:p>
-      <w:proofErr w:type="spellStart"/>
-      <w:r>
-        <w:lastRenderedPageBreak/>
-        <w:t>Chert</w:t>
-      </w:r>
-      <w:proofErr w:type="spellEnd"/>
-      <w:r>
-        <w:t xml:space="preserve"> Max</w:t>
-      </w:r>
-      <w:r>
-        <w:rPr>
-          <w:noProof/>
-          <w:lang w:eastAsia="en-GB"/>
-        </w:rPr>
-        <w:drawing>
-          <wp:inline distT="0" distB="0" distL="0" distR="0">
-            <wp:extent cx="6120130" cy="6070411"/>
-            <wp:effectExtent l="0" t="0" r="0" b="6985"/>
-            <wp:docPr id="24" name="Immagine 24"/>
-            <wp:cNvGraphicFramePr>
-              <a:graphicFrameLocks xmlns:a="http://schemas.openxmlformats.org/drawingml/2006/main" noChangeAspect="1"/>
-            </wp:cNvGraphicFramePr>
-            <a:graphic xmlns:a="http://schemas.openxmlformats.org/drawingml/2006/main">
-              <a:graphicData uri="http://schemas.openxmlformats.org/drawingml/2006/picture">
-                <pic:pic xmlns:pic="http://schemas.openxmlformats.org/drawingml/2006/picture">
-                  <pic:nvPicPr>
-                    <pic:cNvPr id="0" name="Picture 4"/>
                     <pic:cNvPicPr>
                       <a:picLocks noChangeAspect="1" noChangeArrowheads="1"/>
                     </pic:cNvPicPr>
@@ -391,6 +758,155 @@
         </w:drawing>
       </w:r>
     </w:p>
+    <w:p>
+      <w:pPr>
+        <w:rPr>
+          <w:lang w:val="it-IT"/>
+        </w:rPr>
+      </w:pPr>
+      <w:proofErr w:type="spellStart"/>
+      <w:r>
+        <w:rPr>
+          <w:lang w:val="it-IT"/>
+        </w:rPr>
+        <w:lastRenderedPageBreak/>
+        <w:t>Chert</w:t>
+      </w:r>
+      <w:proofErr w:type="spellEnd"/>
+      <w:r>
+        <w:rPr>
+          <w:lang w:val="it-IT"/>
+        </w:rPr>
+        <w:t xml:space="preserve"> </w:t>
+      </w:r>
+      <w:proofErr w:type="spellStart"/>
+      <w:r>
+        <w:rPr>
+          <w:lang w:val="it-IT"/>
+        </w:rPr>
+        <w:t>Min</w:t>
+      </w:r>
+      <w:proofErr w:type="spellEnd"/>
+      <w:r>
+        <w:rPr>
+          <w:noProof/>
+          <w:lang w:eastAsia="en-GB"/>
+        </w:rPr>
+        <w:drawing>
+          <wp:inline distT="0" distB="0" distL="0" distR="0">
+            <wp:extent cx="6120130" cy="6070411"/>
+            <wp:effectExtent l="0" t="0" r="0" b="6985"/>
+            <wp:docPr id="23" name="Immagine 23"/>
+            <wp:cNvGraphicFramePr>
+              <a:graphicFrameLocks xmlns:a="http://schemas.openxmlformats.org/drawingml/2006/main" noChangeAspect="1"/>
+            </wp:cNvGraphicFramePr>
+            <a:graphic xmlns:a="http://schemas.openxmlformats.org/drawingml/2006/main">
+              <a:graphicData uri="http://schemas.openxmlformats.org/drawingml/2006/picture">
+                <pic:pic xmlns:pic="http://schemas.openxmlformats.org/drawingml/2006/picture">
+                  <pic:nvPicPr>
+                    <pic:cNvPr id="0" name="Picture 3"/>
+                    <pic:cNvPicPr>
+                      <a:picLocks noChangeAspect="1" noChangeArrowheads="1"/>
+                    </pic:cNvPicPr>
+                  </pic:nvPicPr>
+                  <pic:blipFill>
+                    <a:blip r:embed="rId8">
+                      <a:extLst>
+                        <a:ext uri="{28A0092B-C50C-407E-A947-70E740481C1C}">
+                          <a14:useLocalDpi xmlns:a14="http://schemas.microsoft.com/office/drawing/2010/main" val="0"/>
+                        </a:ext>
+                      </a:extLst>
+                    </a:blip>
+                    <a:srcRect/>
+                    <a:stretch>
+                      <a:fillRect/>
+                    </a:stretch>
+                  </pic:blipFill>
+                  <pic:spPr bwMode="auto">
+                    <a:xfrm>
+                      <a:off x="0" y="0"/>
+                      <a:ext cx="6120130" cy="6070411"/>
+                    </a:xfrm>
+                    <a:prstGeom prst="rect">
+                      <a:avLst/>
+                    </a:prstGeom>
+                    <a:noFill/>
+                    <a:ln>
+                      <a:noFill/>
+                    </a:ln>
+                  </pic:spPr>
+                </pic:pic>
+              </a:graphicData>
+            </a:graphic>
+          </wp:inline>
+        </w:drawing>
+      </w:r>
+    </w:p>
+    <w:p>
+      <w:proofErr w:type="spellStart"/>
+      <w:r>
+        <w:lastRenderedPageBreak/>
+        <w:t>Chert</w:t>
+      </w:r>
+      <w:proofErr w:type="spellEnd"/>
+      <w:r>
+        <w:t xml:space="preserve"> Max</w:t>
+      </w:r>
+      <w:r>
+        <w:rPr>
+          <w:noProof/>
+          <w:lang w:eastAsia="en-GB"/>
+        </w:rPr>
+        <w:drawing>
+          <wp:inline distT="0" distB="0" distL="0" distR="0">
+            <wp:extent cx="6120130" cy="6070411"/>
+            <wp:effectExtent l="0" t="0" r="0" b="6985"/>
+            <wp:docPr id="24" name="Immagine 24"/>
+            <wp:cNvGraphicFramePr>
+              <a:graphicFrameLocks xmlns:a="http://schemas.openxmlformats.org/drawingml/2006/main" noChangeAspect="1"/>
+            </wp:cNvGraphicFramePr>
+            <a:graphic xmlns:a="http://schemas.openxmlformats.org/drawingml/2006/main">
+              <a:graphicData uri="http://schemas.openxmlformats.org/drawingml/2006/picture">
+                <pic:pic xmlns:pic="http://schemas.openxmlformats.org/drawingml/2006/picture">
+                  <pic:nvPicPr>
+                    <pic:cNvPr id="0" name="Picture 4"/>
+                    <pic:cNvPicPr>
+                      <a:picLocks noChangeAspect="1" noChangeArrowheads="1"/>
+                    </pic:cNvPicPr>
+                  </pic:nvPicPr>
+                  <pic:blipFill>
+                    <a:blip r:embed="rId9">
+                      <a:extLst>
+                        <a:ext uri="{28A0092B-C50C-407E-A947-70E740481C1C}">
+                          <a14:useLocalDpi xmlns:a14="http://schemas.microsoft.com/office/drawing/2010/main" val="0"/>
+                        </a:ext>
+                      </a:extLst>
+                    </a:blip>
+                    <a:srcRect/>
+                    <a:stretch>
+                      <a:fillRect/>
+                    </a:stretch>
+                  </pic:blipFill>
+                  <pic:spPr bwMode="auto">
+                    <a:xfrm>
+                      <a:off x="0" y="0"/>
+                      <a:ext cx="6120130" cy="6070411"/>
+                    </a:xfrm>
+                    <a:prstGeom prst="rect">
+                      <a:avLst/>
+                    </a:prstGeom>
+                    <a:noFill/>
+                    <a:ln>
+                      <a:noFill/>
+                    </a:ln>
+                  </pic:spPr>
+                </pic:pic>
+              </a:graphicData>
+            </a:graphic>
+          </wp:inline>
+        </w:drawing>
+      </w:r>
+    </w:p>
     <w:sectPr>
       <w:pgSz w:w="11906" w:h="16838"/>
       <w:pgMar w:top="1417" w:right="1134" w:bottom="1134" w:left="1134" w:header="708" w:footer="708" w:gutter="0"/>
@@ -399,6 +915,591 @@
     </w:sectPr>
   </w:body>
 </w:document>
+</file>
+
+<file path=word/numbering.xml><?xml version="1.0" encoding="utf-8"?>
+<w:numbering xmlns:wpc="http://schemas.microsoft.com/office/word/2010/wordprocessingCanvas" xmlns:mc="http://schemas.openxmlformats.org/markup-compatibility/2006" xmlns:o="urn:schemas-microsoft-com:office:office" xmlns:r="http://schemas.openxmlformats.org/officeDocument/2006/relationships" xmlns:m="http://schemas.openxmlformats.org/officeDocument/2006/math" xmlns:v="urn:schemas-microsoft-com:vml" xmlns:wp14="http://schemas.microsoft.com/office/word/2010/wordprocessingDrawing" xmlns:wp="http://schemas.openxmlformats.org/drawingml/2006/wordprocessingDrawing" xmlns:w10="urn:schemas-microsoft-com:office:word" xmlns:w="http://schemas.openxmlformats.org/wordprocessingml/2006/main" xmlns:w14="http://schemas.microsoft.com/office/word/2010/wordml" xmlns:w15="http://schemas.microsoft.com/office/word/2012/wordml" xmlns:wpg="http://schemas.microsoft.com/office/word/2010/wordprocessingGroup" xmlns:wpi="http://schemas.microsoft.com/office/word/2010/wordprocessingInk" xmlns:wne="http://schemas.microsoft.com/office/word/2006/wordml" xmlns:wps="http://schemas.microsoft.com/office/word/2010/wordprocessingShape" mc:Ignorable="w14 w15 wp14">
+  <w:abstractNum w:abstractNumId="0">
+    <w:nsid w:val="03A87AE6"/>
+    <w:multiLevelType w:val="hybridMultilevel"/>
+    <w:tmpl w:val="1690E9CA"/>
+    <w:lvl w:ilvl="0" w:tplc="08090001">
+      <w:start w:val="1"/>
+      <w:numFmt w:val="bullet"/>
+      <w:lvlText w:val=""/>
+      <w:lvlJc w:val="left"/>
+      <w:pPr>
+        <w:ind w:left="720" w:hanging="360"/>
+      </w:pPr>
+      <w:rPr>
+        <w:rFonts w:ascii="Symbol" w:hAnsi="Symbol" w:hint="default"/>
+      </w:rPr>
+    </w:lvl>
+    <w:lvl w:ilvl="1" w:tplc="08090003" w:tentative="1">
+      <w:start w:val="1"/>
+      <w:numFmt w:val="bullet"/>
+      <w:lvlText w:val="o"/>
+      <w:lvlJc w:val="left"/>
+      <w:pPr>
+        <w:ind w:left="1440" w:hanging="360"/>
+      </w:pPr>
+      <w:rPr>
+        <w:rFonts w:ascii="Courier New" w:hAnsi="Courier New" w:cs="Courier New" w:hint="default"/>
+      </w:rPr>
+    </w:lvl>
+    <w:lvl w:ilvl="2" w:tplc="08090005" w:tentative="1">
+      <w:start w:val="1"/>
+      <w:numFmt w:val="bullet"/>
+      <w:lvlText w:val=""/>
+      <w:lvlJc w:val="left"/>
+      <w:pPr>
+        <w:ind w:left="2160" w:hanging="360"/>
+      </w:pPr>
+      <w:rPr>
+        <w:rFonts w:ascii="Wingdings" w:hAnsi="Wingdings" w:hint="default"/>
+      </w:rPr>
+    </w:lvl>
+    <w:lvl w:ilvl="3" w:tplc="08090001" w:tentative="1">
+      <w:start w:val="1"/>
+      <w:numFmt w:val="bullet"/>
+      <w:lvlText w:val=""/>
+      <w:lvlJc w:val="left"/>
+      <w:pPr>
+        <w:ind w:left="2880" w:hanging="360"/>
+      </w:pPr>
+      <w:rPr>
+        <w:rFonts w:ascii="Symbol" w:hAnsi="Symbol" w:hint="default"/>
+      </w:rPr>
+    </w:lvl>
+    <w:lvl w:ilvl="4" w:tplc="08090003" w:tentative="1">
+      <w:start w:val="1"/>
+      <w:numFmt w:val="bullet"/>
+      <w:lvlText w:val="o"/>
+      <w:lvlJc w:val="left"/>
+      <w:pPr>
+        <w:ind w:left="3600" w:hanging="360"/>
+      </w:pPr>
+      <w:rPr>
+        <w:rFonts w:ascii="Courier New" w:hAnsi="Courier New" w:cs="Courier New" w:hint="default"/>
+      </w:rPr>
+    </w:lvl>
+    <w:lvl w:ilvl="5" w:tplc="08090005" w:tentative="1">
+      <w:start w:val="1"/>
+      <w:numFmt w:val="bullet"/>
+      <w:lvlText w:val=""/>
+      <w:lvlJc w:val="left"/>
+      <w:pPr>
+        <w:ind w:left="4320" w:hanging="360"/>
+      </w:pPr>
+      <w:rPr>
+        <w:rFonts w:ascii="Wingdings" w:hAnsi="Wingdings" w:hint="default"/>
+      </w:rPr>
+    </w:lvl>
+    <w:lvl w:ilvl="6" w:tplc="08090001" w:tentative="1">
+      <w:start w:val="1"/>
+      <w:numFmt w:val="bullet"/>
+      <w:lvlText w:val=""/>
+      <w:lvlJc w:val="left"/>
+      <w:pPr>
+        <w:ind w:left="5040" w:hanging="360"/>
+      </w:pPr>
+      <w:rPr>
+        <w:rFonts w:ascii="Symbol" w:hAnsi="Symbol" w:hint="default"/>
+      </w:rPr>
+    </w:lvl>
+    <w:lvl w:ilvl="7" w:tplc="08090003" w:tentative="1">
+      <w:start w:val="1"/>
+      <w:numFmt w:val="bullet"/>
+      <w:lvlText w:val="o"/>
+      <w:lvlJc w:val="left"/>
+      <w:pPr>
+        <w:ind w:left="5760" w:hanging="360"/>
+      </w:pPr>
+      <w:rPr>
+        <w:rFonts w:ascii="Courier New" w:hAnsi="Courier New" w:cs="Courier New" w:hint="default"/>
+      </w:rPr>
+    </w:lvl>
+    <w:lvl w:ilvl="8" w:tplc="08090005" w:tentative="1">
+      <w:start w:val="1"/>
+      <w:numFmt w:val="bullet"/>
+      <w:lvlText w:val=""/>
+      <w:lvlJc w:val="left"/>
+      <w:pPr>
+        <w:ind w:left="6480" w:hanging="360"/>
+      </w:pPr>
+      <w:rPr>
+        <w:rFonts w:ascii="Wingdings" w:hAnsi="Wingdings" w:hint="default"/>
+      </w:rPr>
+    </w:lvl>
+  </w:abstractNum>
+  <w:abstractNum w:abstractNumId="1">
+    <w:nsid w:val="3B61366C"/>
+    <w:multiLevelType w:val="hybridMultilevel"/>
+    <w:tmpl w:val="203A97FA"/>
+    <w:lvl w:ilvl="0" w:tplc="08090001">
+      <w:start w:val="1"/>
+      <w:numFmt w:val="bullet"/>
+      <w:lvlText w:val=""/>
+      <w:lvlJc w:val="left"/>
+      <w:pPr>
+        <w:ind w:left="720" w:hanging="360"/>
+      </w:pPr>
+      <w:rPr>
+        <w:rFonts w:ascii="Symbol" w:hAnsi="Symbol" w:hint="default"/>
+      </w:rPr>
+    </w:lvl>
+    <w:lvl w:ilvl="1" w:tplc="08090003" w:tentative="1">
+      <w:start w:val="1"/>
+      <w:numFmt w:val="bullet"/>
+      <w:lvlText w:val="o"/>
+      <w:lvlJc w:val="left"/>
+      <w:pPr>
+        <w:ind w:left="1440" w:hanging="360"/>
+      </w:pPr>
+      <w:rPr>
+        <w:rFonts w:ascii="Courier New" w:hAnsi="Courier New" w:cs="Courier New" w:hint="default"/>
+      </w:rPr>
+    </w:lvl>
+    <w:lvl w:ilvl="2" w:tplc="08090005" w:tentative="1">
+      <w:start w:val="1"/>
+      <w:numFmt w:val="bullet"/>
+      <w:lvlText w:val=""/>
+      <w:lvlJc w:val="left"/>
+      <w:pPr>
+        <w:ind w:left="2160" w:hanging="360"/>
+      </w:pPr>
+      <w:rPr>
+        <w:rFonts w:ascii="Wingdings" w:hAnsi="Wingdings" w:hint="default"/>
+      </w:rPr>
+    </w:lvl>
+    <w:lvl w:ilvl="3" w:tplc="08090001" w:tentative="1">
+      <w:start w:val="1"/>
+      <w:numFmt w:val="bullet"/>
+      <w:lvlText w:val=""/>
+      <w:lvlJc w:val="left"/>
+      <w:pPr>
+        <w:ind w:left="2880" w:hanging="360"/>
+      </w:pPr>
+      <w:rPr>
+        <w:rFonts w:ascii="Symbol" w:hAnsi="Symbol" w:hint="default"/>
+      </w:rPr>
+    </w:lvl>
+    <w:lvl w:ilvl="4" w:tplc="08090003" w:tentative="1">
+      <w:start w:val="1"/>
+      <w:numFmt w:val="bullet"/>
+      <w:lvlText w:val="o"/>
+      <w:lvlJc w:val="left"/>
+      <w:pPr>
+        <w:ind w:left="3600" w:hanging="360"/>
+      </w:pPr>
+      <w:rPr>
+        <w:rFonts w:ascii="Courier New" w:hAnsi="Courier New" w:cs="Courier New" w:hint="default"/>
+      </w:rPr>
+    </w:lvl>
+    <w:lvl w:ilvl="5" w:tplc="08090005" w:tentative="1">
+      <w:start w:val="1"/>
+      <w:numFmt w:val="bullet"/>
+      <w:lvlText w:val=""/>
+      <w:lvlJc w:val="left"/>
+      <w:pPr>
+        <w:ind w:left="4320" w:hanging="360"/>
+      </w:pPr>
+      <w:rPr>
+        <w:rFonts w:ascii="Wingdings" w:hAnsi="Wingdings" w:hint="default"/>
+      </w:rPr>
+    </w:lvl>
+    <w:lvl w:ilvl="6" w:tplc="08090001" w:tentative="1">
+      <w:start w:val="1"/>
+      <w:numFmt w:val="bullet"/>
+      <w:lvlText w:val=""/>
+      <w:lvlJc w:val="left"/>
+      <w:pPr>
+        <w:ind w:left="5040" w:hanging="360"/>
+      </w:pPr>
+      <w:rPr>
+        <w:rFonts w:ascii="Symbol" w:hAnsi="Symbol" w:hint="default"/>
+      </w:rPr>
+    </w:lvl>
+    <w:lvl w:ilvl="7" w:tplc="08090003" w:tentative="1">
+      <w:start w:val="1"/>
+      <w:numFmt w:val="bullet"/>
+      <w:lvlText w:val="o"/>
+      <w:lvlJc w:val="left"/>
+      <w:pPr>
+        <w:ind w:left="5760" w:hanging="360"/>
+      </w:pPr>
+      <w:rPr>
+        <w:rFonts w:ascii="Courier New" w:hAnsi="Courier New" w:cs="Courier New" w:hint="default"/>
+      </w:rPr>
+    </w:lvl>
+    <w:lvl w:ilvl="8" w:tplc="08090005" w:tentative="1">
+      <w:start w:val="1"/>
+      <w:numFmt w:val="bullet"/>
+      <w:lvlText w:val=""/>
+      <w:lvlJc w:val="left"/>
+      <w:pPr>
+        <w:ind w:left="6480" w:hanging="360"/>
+      </w:pPr>
+      <w:rPr>
+        <w:rFonts w:ascii="Wingdings" w:hAnsi="Wingdings" w:hint="default"/>
+      </w:rPr>
+    </w:lvl>
+  </w:abstractNum>
+  <w:abstractNum w:abstractNumId="2">
+    <w:nsid w:val="4DC8280E"/>
+    <w:multiLevelType w:val="hybridMultilevel"/>
+    <w:tmpl w:val="944E03BC"/>
+    <w:lvl w:ilvl="0" w:tplc="08090001">
+      <w:start w:val="1"/>
+      <w:numFmt w:val="bullet"/>
+      <w:lvlText w:val=""/>
+      <w:lvlJc w:val="left"/>
+      <w:pPr>
+        <w:ind w:left="720" w:hanging="360"/>
+      </w:pPr>
+      <w:rPr>
+        <w:rFonts w:ascii="Symbol" w:hAnsi="Symbol" w:hint="default"/>
+      </w:rPr>
+    </w:lvl>
+    <w:lvl w:ilvl="1" w:tplc="08090003" w:tentative="1">
+      <w:start w:val="1"/>
+      <w:numFmt w:val="bullet"/>
+      <w:lvlText w:val="o"/>
+      <w:lvlJc w:val="left"/>
+      <w:pPr>
+        <w:ind w:left="1440" w:hanging="360"/>
+      </w:pPr>
+      <w:rPr>
+        <w:rFonts w:ascii="Courier New" w:hAnsi="Courier New" w:cs="Courier New" w:hint="default"/>
+      </w:rPr>
+    </w:lvl>
+    <w:lvl w:ilvl="2" w:tplc="08090005" w:tentative="1">
+      <w:start w:val="1"/>
+      <w:numFmt w:val="bullet"/>
+      <w:lvlText w:val=""/>
+      <w:lvlJc w:val="left"/>
+      <w:pPr>
+        <w:ind w:left="2160" w:hanging="360"/>
+      </w:pPr>
+      <w:rPr>
+        <w:rFonts w:ascii="Wingdings" w:hAnsi="Wingdings" w:hint="default"/>
+      </w:rPr>
+    </w:lvl>
+    <w:lvl w:ilvl="3" w:tplc="08090001" w:tentative="1">
+      <w:start w:val="1"/>
+      <w:numFmt w:val="bullet"/>
+      <w:lvlText w:val=""/>
+      <w:lvlJc w:val="left"/>
+      <w:pPr>
+        <w:ind w:left="2880" w:hanging="360"/>
+      </w:pPr>
+      <w:rPr>
+        <w:rFonts w:ascii="Symbol" w:hAnsi="Symbol" w:hint="default"/>
+      </w:rPr>
+    </w:lvl>
+    <w:lvl w:ilvl="4" w:tplc="08090003" w:tentative="1">
+      <w:start w:val="1"/>
+      <w:numFmt w:val="bullet"/>
+      <w:lvlText w:val="o"/>
+      <w:lvlJc w:val="left"/>
+      <w:pPr>
+        <w:ind w:left="3600" w:hanging="360"/>
+      </w:pPr>
+      <w:rPr>
+        <w:rFonts w:ascii="Courier New" w:hAnsi="Courier New" w:cs="Courier New" w:hint="default"/>
+      </w:rPr>
+    </w:lvl>
+    <w:lvl w:ilvl="5" w:tplc="08090005" w:tentative="1">
+      <w:start w:val="1"/>
+      <w:numFmt w:val="bullet"/>
+      <w:lvlText w:val=""/>
+      <w:lvlJc w:val="left"/>
+      <w:pPr>
+        <w:ind w:left="4320" w:hanging="360"/>
+      </w:pPr>
+      <w:rPr>
+        <w:rFonts w:ascii="Wingdings" w:hAnsi="Wingdings" w:hint="default"/>
+      </w:rPr>
+    </w:lvl>
+    <w:lvl w:ilvl="6" w:tplc="08090001" w:tentative="1">
+      <w:start w:val="1"/>
+      <w:numFmt w:val="bullet"/>
+      <w:lvlText w:val=""/>
+      <w:lvlJc w:val="left"/>
+      <w:pPr>
+        <w:ind w:left="5040" w:hanging="360"/>
+      </w:pPr>
+      <w:rPr>
+        <w:rFonts w:ascii="Symbol" w:hAnsi="Symbol" w:hint="default"/>
+      </w:rPr>
+    </w:lvl>
+    <w:lvl w:ilvl="7" w:tplc="08090003" w:tentative="1">
+      <w:start w:val="1"/>
+      <w:numFmt w:val="bullet"/>
+      <w:lvlText w:val="o"/>
+      <w:lvlJc w:val="left"/>
+      <w:pPr>
+        <w:ind w:left="5760" w:hanging="360"/>
+      </w:pPr>
+      <w:rPr>
+        <w:rFonts w:ascii="Courier New" w:hAnsi="Courier New" w:cs="Courier New" w:hint="default"/>
+      </w:rPr>
+    </w:lvl>
+    <w:lvl w:ilvl="8" w:tplc="08090005" w:tentative="1">
+      <w:start w:val="1"/>
+      <w:numFmt w:val="bullet"/>
+      <w:lvlText w:val=""/>
+      <w:lvlJc w:val="left"/>
+      <w:pPr>
+        <w:ind w:left="6480" w:hanging="360"/>
+      </w:pPr>
+      <w:rPr>
+        <w:rFonts w:ascii="Wingdings" w:hAnsi="Wingdings" w:hint="default"/>
+      </w:rPr>
+    </w:lvl>
+  </w:abstractNum>
+  <w:abstractNum w:abstractNumId="3">
+    <w:nsid w:val="4E107A4A"/>
+    <w:multiLevelType w:val="hybridMultilevel"/>
+    <w:tmpl w:val="6F30FCAA"/>
+    <w:lvl w:ilvl="0" w:tplc="08090001">
+      <w:start w:val="1"/>
+      <w:numFmt w:val="bullet"/>
+      <w:lvlText w:val=""/>
+      <w:lvlJc w:val="left"/>
+      <w:pPr>
+        <w:ind w:left="720" w:hanging="360"/>
+      </w:pPr>
+      <w:rPr>
+        <w:rFonts w:ascii="Symbol" w:hAnsi="Symbol" w:hint="default"/>
+      </w:rPr>
+    </w:lvl>
+    <w:lvl w:ilvl="1" w:tplc="08090003" w:tentative="1">
+      <w:start w:val="1"/>
+      <w:numFmt w:val="bullet"/>
+      <w:lvlText w:val="o"/>
+      <w:lvlJc w:val="left"/>
+      <w:pPr>
+        <w:ind w:left="1440" w:hanging="360"/>
+      </w:pPr>
+      <w:rPr>
+        <w:rFonts w:ascii="Courier New" w:hAnsi="Courier New" w:cs="Courier New" w:hint="default"/>
+      </w:rPr>
+    </w:lvl>
+    <w:lvl w:ilvl="2" w:tplc="08090005" w:tentative="1">
+      <w:start w:val="1"/>
+      <w:numFmt w:val="bullet"/>
+      <w:lvlText w:val=""/>
+      <w:lvlJc w:val="left"/>
+      <w:pPr>
+        <w:ind w:left="2160" w:hanging="360"/>
+      </w:pPr>
+      <w:rPr>
+        <w:rFonts w:ascii="Wingdings" w:hAnsi="Wingdings" w:hint="default"/>
+      </w:rPr>
+    </w:lvl>
+    <w:lvl w:ilvl="3" w:tplc="08090001" w:tentative="1">
+      <w:start w:val="1"/>
+      <w:numFmt w:val="bullet"/>
+      <w:lvlText w:val=""/>
+      <w:lvlJc w:val="left"/>
+      <w:pPr>
+        <w:ind w:left="2880" w:hanging="360"/>
+      </w:pPr>
+      <w:rPr>
+        <w:rFonts w:ascii="Symbol" w:hAnsi="Symbol" w:hint="default"/>
+      </w:rPr>
+    </w:lvl>
+    <w:lvl w:ilvl="4" w:tplc="08090003" w:tentative="1">
+      <w:start w:val="1"/>
+      <w:numFmt w:val="bullet"/>
+      <w:lvlText w:val="o"/>
+      <w:lvlJc w:val="left"/>
+      <w:pPr>
+        <w:ind w:left="3600" w:hanging="360"/>
+      </w:pPr>
+      <w:rPr>
+        <w:rFonts w:ascii="Courier New" w:hAnsi="Courier New" w:cs="Courier New" w:hint="default"/>
+      </w:rPr>
+    </w:lvl>
+    <w:lvl w:ilvl="5" w:tplc="08090005" w:tentative="1">
+      <w:start w:val="1"/>
+      <w:numFmt w:val="bullet"/>
+      <w:lvlText w:val=""/>
+      <w:lvlJc w:val="left"/>
+      <w:pPr>
+        <w:ind w:left="4320" w:hanging="360"/>
+      </w:pPr>
+      <w:rPr>
+        <w:rFonts w:ascii="Wingdings" w:hAnsi="Wingdings" w:hint="default"/>
+      </w:rPr>
+    </w:lvl>
+    <w:lvl w:ilvl="6" w:tplc="08090001" w:tentative="1">
+      <w:start w:val="1"/>
+      <w:numFmt w:val="bullet"/>
+      <w:lvlText w:val=""/>
+      <w:lvlJc w:val="left"/>
+      <w:pPr>
+        <w:ind w:left="5040" w:hanging="360"/>
+      </w:pPr>
+      <w:rPr>
+        <w:rFonts w:ascii="Symbol" w:hAnsi="Symbol" w:hint="default"/>
+      </w:rPr>
+    </w:lvl>
+    <w:lvl w:ilvl="7" w:tplc="08090003" w:tentative="1">
+      <w:start w:val="1"/>
+      <w:numFmt w:val="bullet"/>
+      <w:lvlText w:val="o"/>
+      <w:lvlJc w:val="left"/>
+      <w:pPr>
+        <w:ind w:left="5760" w:hanging="360"/>
+      </w:pPr>
+      <w:rPr>
+        <w:rFonts w:ascii="Courier New" w:hAnsi="Courier New" w:cs="Courier New" w:hint="default"/>
+      </w:rPr>
+    </w:lvl>
+    <w:lvl w:ilvl="8" w:tplc="08090005" w:tentative="1">
+      <w:start w:val="1"/>
+      <w:numFmt w:val="bullet"/>
+      <w:lvlText w:val=""/>
+      <w:lvlJc w:val="left"/>
+      <w:pPr>
+        <w:ind w:left="6480" w:hanging="360"/>
+      </w:pPr>
+      <w:rPr>
+        <w:rFonts w:ascii="Wingdings" w:hAnsi="Wingdings" w:hint="default"/>
+      </w:rPr>
+    </w:lvl>
+  </w:abstractNum>
+  <w:abstractNum w:abstractNumId="4">
+    <w:nsid w:val="6B903AFA"/>
+    <w:multiLevelType w:val="hybridMultilevel"/>
+    <w:tmpl w:val="B22851D0"/>
+    <w:lvl w:ilvl="0" w:tplc="08090001">
+      <w:start w:val="1"/>
+      <w:numFmt w:val="bullet"/>
+      <w:lvlText w:val=""/>
+      <w:lvlJc w:val="left"/>
+      <w:pPr>
+        <w:ind w:left="720" w:hanging="360"/>
+      </w:pPr>
+      <w:rPr>
+        <w:rFonts w:ascii="Symbol" w:hAnsi="Symbol" w:hint="default"/>
+      </w:rPr>
+    </w:lvl>
+    <w:lvl w:ilvl="1" w:tplc="08090003" w:tentative="1">
+      <w:start w:val="1"/>
+      <w:numFmt w:val="bullet"/>
+      <w:lvlText w:val="o"/>
+      <w:lvlJc w:val="left"/>
+      <w:pPr>
+        <w:ind w:left="1440" w:hanging="360"/>
+      </w:pPr>
+      <w:rPr>
+        <w:rFonts w:ascii="Courier New" w:hAnsi="Courier New" w:cs="Courier New" w:hint="default"/>
+      </w:rPr>
+    </w:lvl>
+    <w:lvl w:ilvl="2" w:tplc="08090005" w:tentative="1">
+      <w:start w:val="1"/>
+      <w:numFmt w:val="bullet"/>
+      <w:lvlText w:val=""/>
+      <w:lvlJc w:val="left"/>
+      <w:pPr>
+        <w:ind w:left="2160" w:hanging="360"/>
+      </w:pPr>
+      <w:rPr>
+        <w:rFonts w:ascii="Wingdings" w:hAnsi="Wingdings" w:hint="default"/>
+      </w:rPr>
+    </w:lvl>
+    <w:lvl w:ilvl="3" w:tplc="08090001" w:tentative="1">
+      <w:start w:val="1"/>
+      <w:numFmt w:val="bullet"/>
+      <w:lvlText w:val=""/>
+      <w:lvlJc w:val="left"/>
+      <w:pPr>
+        <w:ind w:left="2880" w:hanging="360"/>
+      </w:pPr>
+      <w:rPr>
+        <w:rFonts w:ascii="Symbol" w:hAnsi="Symbol" w:hint="default"/>
+      </w:rPr>
+    </w:lvl>
+    <w:lvl w:ilvl="4" w:tplc="08090003" w:tentative="1">
+      <w:start w:val="1"/>
+      <w:numFmt w:val="bullet"/>
+      <w:lvlText w:val="o"/>
+      <w:lvlJc w:val="left"/>
+      <w:pPr>
+        <w:ind w:left="3600" w:hanging="360"/>
+      </w:pPr>
+      <w:rPr>
+        <w:rFonts w:ascii="Courier New" w:hAnsi="Courier New" w:cs="Courier New" w:hint="default"/>
+      </w:rPr>
+    </w:lvl>
+    <w:lvl w:ilvl="5" w:tplc="08090005" w:tentative="1">
+      <w:start w:val="1"/>
+      <w:numFmt w:val="bullet"/>
+      <w:lvlText w:val=""/>
+      <w:lvlJc w:val="left"/>
+      <w:pPr>
+        <w:ind w:left="4320" w:hanging="360"/>
+      </w:pPr>
+      <w:rPr>
+        <w:rFonts w:ascii="Wingdings" w:hAnsi="Wingdings" w:hint="default"/>
+      </w:rPr>
+    </w:lvl>
+    <w:lvl w:ilvl="6" w:tplc="08090001" w:tentative="1">
+      <w:start w:val="1"/>
+      <w:numFmt w:val="bullet"/>
+      <w:lvlText w:val=""/>
+      <w:lvlJc w:val="left"/>
+      <w:pPr>
+        <w:ind w:left="5040" w:hanging="360"/>
+      </w:pPr>
+      <w:rPr>
+        <w:rFonts w:ascii="Symbol" w:hAnsi="Symbol" w:hint="default"/>
+      </w:rPr>
+    </w:lvl>
+    <w:lvl w:ilvl="7" w:tplc="08090003" w:tentative="1">
+      <w:start w:val="1"/>
+      <w:numFmt w:val="bullet"/>
+      <w:lvlText w:val="o"/>
+      <w:lvlJc w:val="left"/>
+      <w:pPr>
+        <w:ind w:left="5760" w:hanging="360"/>
+      </w:pPr>
+      <w:rPr>
+        <w:rFonts w:ascii="Courier New" w:hAnsi="Courier New" w:cs="Courier New" w:hint="default"/>
+      </w:rPr>
+    </w:lvl>
+    <w:lvl w:ilvl="8" w:tplc="08090005" w:tentative="1">
+      <w:start w:val="1"/>
+      <w:numFmt w:val="bullet"/>
+      <w:lvlText w:val=""/>
+      <w:lvlJc w:val="left"/>
+      <w:pPr>
+        <w:ind w:left="6480" w:hanging="360"/>
+      </w:pPr>
+      <w:rPr>
+        <w:rFonts w:ascii="Wingdings" w:hAnsi="Wingdings" w:hint="default"/>
+      </w:rPr>
+    </w:lvl>
+  </w:abstractNum>
+  <w:num w:numId="1">
+    <w:abstractNumId w:val="4"/>
+  </w:num>
+  <w:num w:numId="2">
+    <w:abstractNumId w:val="0"/>
+  </w:num>
+  <w:num w:numId="3">
+    <w:abstractNumId w:val="3"/>
+  </w:num>
+  <w:num w:numId="4">
+    <w:abstractNumId w:val="2"/>
+  </w:num>
+  <w:num w:numId="5">
+    <w:abstractNumId w:val="1"/>
+  </w:num>
+</w:numbering>
 </file>
 
 <file path=word/styles.xml><?xml version="1.0" encoding="utf-8"?>
@@ -822,6 +1923,82 @@
     <w:semiHidden/>
     <w:unhideWhenUsed/>
   </w:style>
+  <w:style w:type="paragraph" w:styleId="Paragrafoelenco">
+    <w:name w:val="List Paragraph"/>
+    <w:basedOn w:val="Normale"/>
+    <w:uiPriority w:val="34"/>
+    <w:qFormat/>
+    <w:rsid w:val="00902EB5"/>
+    <w:pPr>
+      <w:ind w:left="720"/>
+      <w:contextualSpacing/>
+    </w:pPr>
+  </w:style>
+  <w:style w:type="paragraph" w:styleId="Titolo">
+    <w:name w:val="Title"/>
+    <w:basedOn w:val="Normale"/>
+    <w:next w:val="Normale"/>
+    <w:link w:val="TitoloCarattere"/>
+    <w:uiPriority w:val="10"/>
+    <w:qFormat/>
+    <w:rsid w:val="00902EB5"/>
+    <w:pPr>
+      <w:spacing w:after="0" w:line="240" w:lineRule="auto"/>
+      <w:contextualSpacing/>
+    </w:pPr>
+    <w:rPr>
+      <w:rFonts w:asciiTheme="majorHAnsi" w:eastAsiaTheme="majorEastAsia" w:hAnsiTheme="majorHAnsi" w:cstheme="majorBidi"/>
+      <w:spacing w:val="-10"/>
+      <w:kern w:val="28"/>
+      <w:sz w:val="56"/>
+      <w:szCs w:val="56"/>
+    </w:rPr>
+  </w:style>
+  <w:style w:type="character" w:customStyle="1" w:styleId="TitoloCarattere">
+    <w:name w:val="Titolo Carattere"/>
+    <w:basedOn w:val="Carpredefinitoparagrafo"/>
+    <w:link w:val="Titolo"/>
+    <w:uiPriority w:val="10"/>
+    <w:rsid w:val="00902EB5"/>
+    <w:rPr>
+      <w:rFonts w:asciiTheme="majorHAnsi" w:eastAsiaTheme="majorEastAsia" w:hAnsiTheme="majorHAnsi" w:cstheme="majorBidi"/>
+      <w:spacing w:val="-10"/>
+      <w:kern w:val="28"/>
+      <w:sz w:val="56"/>
+      <w:szCs w:val="56"/>
+    </w:rPr>
+  </w:style>
+  <w:style w:type="paragraph" w:styleId="Sottotitolo">
+    <w:name w:val="Subtitle"/>
+    <w:basedOn w:val="Normale"/>
+    <w:next w:val="Normale"/>
+    <w:link w:val="SottotitoloCarattere"/>
+    <w:uiPriority w:val="11"/>
+    <w:qFormat/>
+    <w:rsid w:val="00902EB5"/>
+    <w:pPr>
+      <w:numPr>
+        <w:ilvl w:val="1"/>
+      </w:numPr>
+    </w:pPr>
+    <w:rPr>
+      <w:rFonts w:eastAsiaTheme="minorEastAsia"/>
+      <w:color w:val="5A5A5A" w:themeColor="text1" w:themeTint="A5"/>
+      <w:spacing w:val="15"/>
+    </w:rPr>
+  </w:style>
+  <w:style w:type="character" w:customStyle="1" w:styleId="SottotitoloCarattere">
+    <w:name w:val="Sottotitolo Carattere"/>
+    <w:basedOn w:val="Carpredefinitoparagrafo"/>
+    <w:link w:val="Sottotitolo"/>
+    <w:uiPriority w:val="11"/>
+    <w:rsid w:val="00902EB5"/>
+    <w:rPr>
+      <w:rFonts w:eastAsiaTheme="minorEastAsia"/>
+      <w:color w:val="5A5A5A" w:themeColor="text1" w:themeTint="A5"/>
+      <w:spacing w:val="15"/>
+    </w:rPr>
+  </w:style>
 </w:styles>
 </file>
 

</xml_diff>